<commit_message>
Revert "Merge branch 'Developer' of https://github.com/killer9376/is2_2018 into Developer"
This reverts commit 6a59d3bed3d43828ddbdaf32c9c0fcbd7e92da38, reversing
changes made to fa6ca161cb8653fd0075cadee416e803e267c36c.
</commit_message>
<xml_diff>
--- a/Inge2 02.16.docx
+++ b/Inge2 02.16.docx
@@ -24,14 +24,7 @@
         <w:pStyle w:val="Sinespaciado"/>
       </w:pPr>
       <w:r>
-        <w:t>Lunes 19</w:t>
-      </w:r>
-      <w:r>
-        <w:tab/>
-        <w:t>*</w:t>
-      </w:r>
-      <w:r>
-        <w:t>Conformación de grupos.</w:t>
+        <w:t>Lunes 19 – Conformación de grupos.</w:t>
       </w:r>
     </w:p>
     <w:p>
@@ -68,53 +61,8 @@
       <w:r>
         <w:t>*Matriz de responsabilidad (quien va a hacer que en el trabajo)</w:t>
       </w:r>
-    </w:p>
-    <w:p/>
-    <w:p>
-      <w:pPr>
-        <w:tabs>
-          <w:tab w:val="left" w:pos="8625"/>
-        </w:tabs>
-      </w:pPr>
-      <w:r>
-        <w:t>Convertir Requisitos (en funcionalidad), el nuevo requerimiento es que debe ser una app, realizar una nueva versión y modificar los requerimientos para que sea app.</w:t>
-      </w:r>
-    </w:p>
-    <w:p>
-      <w:pPr>
-        <w:tabs>
-          <w:tab w:val="left" w:pos="8625"/>
-        </w:tabs>
-      </w:pPr>
-      <w:r>
-        <w:rPr>
-          <w:b/>
-          <w:i/>
-        </w:rPr>
-        <w:t>Gestión de tareas dentro de un proyecto</w:t>
-      </w:r>
-      <w:r>
-        <w:rPr>
-          <w:b/>
-          <w:i/>
-        </w:rPr>
-        <w:t>, simplificar ERS actual a algo que podamos desarrollar</w:t>
-      </w:r>
-    </w:p>
-    <w:p>
-      <w:pPr>
-        <w:tabs>
-          <w:tab w:val="left" w:pos="8625"/>
-        </w:tabs>
-      </w:pPr>
-      <w:r>
-        <w:t>No tocar Casos de uso, solo requerimientos funcionales y no funcionales. (que es lo que hay que desarrollar</w:t>
-      </w:r>
       <w:bookmarkStart w:id="0" w:name="_GoBack"/>
       <w:bookmarkEnd w:id="0"/>
-      <w:r>
-        <w:t>)</w:t>
-      </w:r>
     </w:p>
     <w:sectPr>
       <w:pgSz w:w="12240" w:h="15840"/>

</xml_diff>